<commit_message>
Latest version for presentation to Yachyk
</commit_message>
<xml_diff>
--- a/Functionality.docx
+++ b/Functionality.docx
@@ -688,11 +688,13 @@
         <w:ind w:left="851" w:hanging="283"/>
         <w:rPr>
           <w:rFonts w:ascii="Century Gothic" w:hAnsi="Century Gothic" w:cs="Angsana New"/>
-        </w:rPr>
-      </w:pPr>
-      <w:r>
-        <w:rPr>
-          <w:rFonts w:ascii="Century Gothic" w:hAnsi="Century Gothic" w:cs="Angsana New"/>
+          <w:color w:val="FF0000"/>
+        </w:rPr>
+      </w:pPr>
+      <w:r>
+        <w:rPr>
+          <w:rFonts w:ascii="Century Gothic" w:hAnsi="Century Gothic" w:cs="Angsana New"/>
+          <w:color w:val="FF0000"/>
           <w:lang w:val="en-US"/>
         </w:rPr>
         <w:t>Administration</w:t>
@@ -717,6 +719,7 @@
       <w:r>
         <w:rPr>
           <w:rFonts w:ascii="Century Gothic" w:hAnsi="Century Gothic" w:cs="Angsana New"/>
+          <w:color w:val="FF0000"/>
           <w:u w:val="single"/>
           <w:lang w:val="en-US"/>
         </w:rPr>
@@ -725,6 +728,7 @@
       <w:r>
         <w:rPr>
           <w:rFonts w:ascii="Century Gothic" w:hAnsi="Century Gothic" w:cs="Angsana New"/>
+          <w:color w:val="FF0000"/>
           <w:lang w:val="en-US"/>
         </w:rPr>
         <w:t xml:space="preserve"> </w:t>
@@ -855,17 +859,7 @@
           <w:strike/>
           <w:lang w:val="en-US"/>
         </w:rPr>
-        <w:t xml:space="preserve"> by pric</w:t>
-      </w:r>
-      <w:bookmarkStart w:id="0" w:name="_GoBack"/>
-      <w:bookmarkEnd w:id="0"/>
-      <w:r>
-        <w:rPr>
-          <w:rFonts w:ascii="Century Gothic" w:hAnsi="Century Gothic" w:cs="Angsana New"/>
-          <w:strike/>
-          <w:lang w:val="en-US"/>
-        </w:rPr>
-        <w:t xml:space="preserve">e, country , … </w:t>
+        <w:t xml:space="preserve"> by price, country , … </w:t>
       </w:r>
     </w:p>
     <w:p>
@@ -885,6 +879,7 @@
       <w:r>
         <w:rPr>
           <w:rFonts w:ascii="Century Gothic" w:hAnsi="Century Gothic" w:cs="Angsana New"/>
+          <w:color w:val="FF0000"/>
           <w:u w:val="single"/>
           <w:lang w:val="en-US"/>
         </w:rPr>
@@ -893,6 +888,7 @@
       <w:r>
         <w:rPr>
           <w:rFonts w:ascii="Century Gothic" w:hAnsi="Century Gothic" w:cs="Angsana New"/>
+          <w:color w:val="FF0000"/>
           <w:lang w:val="en-US"/>
         </w:rPr>
         <w:t xml:space="preserve"> </w:t>
@@ -932,7 +928,6 @@
         <w:rPr>
           <w:rFonts w:ascii="Century Gothic" w:hAnsi="Century Gothic" w:cs="Angsana New"/>
           <w:strike/>
-          <w:u w:val="single"/>
           <w:lang w:val="en-US"/>
         </w:rPr>
         <w:t>Calendar</w:t>
@@ -965,6 +960,7 @@
       <w:r>
         <w:rPr>
           <w:rFonts w:ascii="Century Gothic" w:hAnsi="Century Gothic" w:cs="Angsana New"/>
+          <w:color w:val="FF0000"/>
           <w:u w:val="single"/>
           <w:lang w:val="en-US"/>
         </w:rPr>
@@ -983,7 +979,17 @@
           <w:i/>
           <w:lang w:val="en-US"/>
         </w:rPr>
-        <w:t>Use bank API and convert price in EUR to UAH and USD according to current course</w:t>
+        <w:t>Use bank API a</w:t>
+      </w:r>
+      <w:bookmarkStart w:id="0" w:name="_GoBack"/>
+      <w:bookmarkEnd w:id="0"/>
+      <w:r>
+        <w:rPr>
+          <w:rFonts w:ascii="Century Gothic" w:hAnsi="Century Gothic" w:cs="Angsana New"/>
+          <w:i/>
+          <w:lang w:val="en-US"/>
+        </w:rPr>
+        <w:t>nd convert price in EUR to UAH and USD according to current course</w:t>
       </w:r>
     </w:p>
     <w:p>
@@ -3759,7 +3765,7 @@
 </file>
 
 <file path=customXml/itemProps1.xml><?xml version="1.0" encoding="utf-8"?>
-<ds:datastoreItem xmlns:ds="http://schemas.openxmlformats.org/officeDocument/2006/customXml" ds:itemID="{8BC9FC1B-BCB7-4DD8-9D7A-0FE0968DEF03}">
+<ds:datastoreItem xmlns:ds="http://schemas.openxmlformats.org/officeDocument/2006/customXml" ds:itemID="{40657AB8-E45A-46B4-83C6-95DECA910517}">
   <ds:schemaRefs>
     <ds:schemaRef ds:uri="http://schemas.openxmlformats.org/officeDocument/2006/bibliography"/>
   </ds:schemaRefs>

</xml_diff>